<commit_message>
Performing an analysis on 50 Startups
</commit_message>
<xml_diff>
--- a/Assignments/assignment_01.docx
+++ b/Assignments/assignment_01.docx
@@ -217,8 +217,20 @@
           <w:sz w:val="32"/>
           <w:u w:val="single" w:color="205968"/>
         </w:rPr>
-        <w:t>Dr. Manjula Shannhog</w:t>
-      </w:r>
+        <w:t xml:space="preserve">Dr. Manjula </w:t>
+      </w:r>
+      <w:proofErr w:type="spellStart"/>
+      <w:r>
+        <w:rPr>
+          <w:rFonts w:ascii="Times New Roman" w:eastAsia="Times New Roman" w:hAnsi="Times New Roman" w:cs="Times New Roman"/>
+          <w:b/>
+          <w:color w:val="205968"/>
+          <w:sz w:val="32"/>
+          <w:u w:val="single" w:color="205968"/>
+        </w:rPr>
+        <w:t>Shannhog</w:t>
+      </w:r>
+      <w:proofErr w:type="spellEnd"/>
     </w:p>
     <w:p>
       <w:pPr>
@@ -254,7 +266,34 @@
           <w:color w:val="366091"/>
           <w:sz w:val="40"/>
         </w:rPr>
-        <w:t xml:space="preserve">             2024-25</w:t>
+        <w:t xml:space="preserve">             202</w:t>
+      </w:r>
+      <w:r>
+        <w:rPr>
+          <w:rFonts w:ascii="Times New Roman" w:eastAsia="Times New Roman" w:hAnsi="Times New Roman" w:cs="Times New Roman"/>
+          <w:b/>
+          <w:color w:val="366091"/>
+          <w:sz w:val="40"/>
+        </w:rPr>
+        <w:t>5</w:t>
+      </w:r>
+      <w:r>
+        <w:rPr>
+          <w:rFonts w:ascii="Times New Roman" w:eastAsia="Times New Roman" w:hAnsi="Times New Roman" w:cs="Times New Roman"/>
+          <w:b/>
+          <w:color w:val="366091"/>
+          <w:sz w:val="40"/>
+        </w:rPr>
+        <w:t>-2</w:t>
+      </w:r>
+      <w:r>
+        <w:rPr>
+          <w:rFonts w:ascii="Times New Roman" w:eastAsia="Times New Roman" w:hAnsi="Times New Roman" w:cs="Times New Roman"/>
+          <w:b/>
+          <w:color w:val="366091"/>
+          <w:sz w:val="40"/>
+        </w:rPr>
+        <w:t>6</w:t>
       </w:r>
     </w:p>
     <w:p>
@@ -420,6 +459,7 @@
         </w:rPr>
         <w:t xml:space="preserve"> </w:t>
       </w:r>
+      <w:proofErr w:type="spellStart"/>
       <w:r>
         <w:rPr>
           <w:rFonts w:ascii="Consolas" w:eastAsia="Times New Roman" w:hAnsi="Consolas" w:cs="Times New Roman"/>
@@ -432,6 +472,7 @@
         </w:rPr>
         <w:t>numpy</w:t>
       </w:r>
+      <w:proofErr w:type="spellEnd"/>
       <w:r>
         <w:rPr>
           <w:rFonts w:ascii="Consolas" w:eastAsia="Times New Roman" w:hAnsi="Consolas" w:cs="Times New Roman"/>
@@ -519,6 +560,8 @@
         </w:rPr>
         <w:t xml:space="preserve"> </w:t>
       </w:r>
+      <w:proofErr w:type="spellStart"/>
+      <w:proofErr w:type="gramStart"/>
       <w:r>
         <w:rPr>
           <w:rFonts w:ascii="Consolas" w:eastAsia="Times New Roman" w:hAnsi="Consolas" w:cs="Times New Roman"/>
@@ -555,6 +598,8 @@
         </w:rPr>
         <w:t>pyplot</w:t>
       </w:r>
+      <w:proofErr w:type="spellEnd"/>
+      <w:proofErr w:type="gramEnd"/>
       <w:r>
         <w:rPr>
           <w:rFonts w:ascii="Consolas" w:eastAsia="Times New Roman" w:hAnsi="Consolas" w:cs="Times New Roman"/>
@@ -591,6 +636,7 @@
         </w:rPr>
         <w:t xml:space="preserve"> </w:t>
       </w:r>
+      <w:proofErr w:type="spellStart"/>
       <w:r>
         <w:rPr>
           <w:rFonts w:ascii="Consolas" w:eastAsia="Times New Roman" w:hAnsi="Consolas" w:cs="Times New Roman"/>
@@ -603,6 +649,7 @@
         </w:rPr>
         <w:t>plt</w:t>
       </w:r>
+      <w:proofErr w:type="spellEnd"/>
     </w:p>
     <w:p>
       <w:pPr>
@@ -690,6 +737,7 @@
         </w:rPr>
         <w:t xml:space="preserve"> </w:t>
       </w:r>
+      <w:proofErr w:type="spellStart"/>
       <w:r>
         <w:rPr>
           <w:rFonts w:ascii="Consolas" w:eastAsia="Times New Roman" w:hAnsi="Consolas" w:cs="Times New Roman"/>
@@ -702,6 +750,7 @@
         </w:rPr>
         <w:t>sns</w:t>
       </w:r>
+      <w:proofErr w:type="spellEnd"/>
     </w:p>
     <w:p>
       <w:pPr>
@@ -837,6 +886,7 @@
           <w14:ligatures w14:val="none"/>
         </w:rPr>
       </w:pPr>
+      <w:proofErr w:type="spellStart"/>
       <w:r>
         <w:rPr>
           <w:rFonts w:ascii="Consolas" w:eastAsia="Times New Roman" w:hAnsi="Consolas" w:cs="Times New Roman"/>
@@ -849,6 +899,7 @@
         </w:rPr>
         <w:t>df</w:t>
       </w:r>
+      <w:proofErr w:type="spellEnd"/>
       <w:r>
         <w:rPr>
           <w:rFonts w:ascii="Consolas" w:eastAsia="Times New Roman" w:hAnsi="Consolas" w:cs="Times New Roman"/>
@@ -885,6 +936,8 @@
         </w:rPr>
         <w:t xml:space="preserve"> </w:t>
       </w:r>
+      <w:proofErr w:type="spellStart"/>
+      <w:proofErr w:type="gramStart"/>
       <w:r>
         <w:rPr>
           <w:rFonts w:ascii="Consolas" w:eastAsia="Times New Roman" w:hAnsi="Consolas" w:cs="Times New Roman"/>
@@ -919,8 +972,22 @@
           <w:lang w:eastAsia="en-IN"/>
           <w14:ligatures w14:val="none"/>
         </w:rPr>
-        <w:t>read_csv</w:t>
-      </w:r>
+        <w:t>read</w:t>
+      </w:r>
+      <w:proofErr w:type="gramEnd"/>
+      <w:r>
+        <w:rPr>
+          <w:rFonts w:ascii="Consolas" w:eastAsia="Times New Roman" w:hAnsi="Consolas" w:cs="Times New Roman"/>
+          <w:color w:val="DCDCAA"/>
+          <w:kern w:val="0"/>
+          <w:sz w:val="21"/>
+          <w:szCs w:val="21"/>
+          <w:lang w:eastAsia="en-IN"/>
+          <w14:ligatures w14:val="none"/>
+        </w:rPr>
+        <w:t>_csv</w:t>
+      </w:r>
+      <w:proofErr w:type="spellEnd"/>
       <w:r>
         <w:rPr>
           <w:rFonts w:ascii="Consolas" w:eastAsia="Times New Roman" w:hAnsi="Consolas" w:cs="Times New Roman"/>
@@ -981,6 +1048,8 @@
           <w14:ligatures w14:val="none"/>
         </w:rPr>
       </w:pPr>
+      <w:proofErr w:type="spellStart"/>
+      <w:proofErr w:type="gramStart"/>
       <w:r>
         <w:rPr>
           <w:rFonts w:ascii="Consolas" w:eastAsia="Times New Roman" w:hAnsi="Consolas" w:cs="Times New Roman"/>
@@ -1017,6 +1086,8 @@
         </w:rPr>
         <w:t>head</w:t>
       </w:r>
+      <w:proofErr w:type="spellEnd"/>
+      <w:proofErr w:type="gramEnd"/>
       <w:r>
         <w:rPr>
           <w:rFonts w:ascii="Consolas" w:eastAsia="Times New Roman" w:hAnsi="Consolas" w:cs="Times New Roman"/>
@@ -1051,6 +1122,7 @@
         <w:rPr>
           <w:b/>
           <w:bCs/>
+          <w:noProof/>
           <w:lang w:val="en-US"/>
         </w:rPr>
         <w:drawing>
@@ -1102,6 +1174,7 @@
         <w:rPr>
           <w:b/>
           <w:bCs/>
+          <w:noProof/>
           <w:lang w:val="en-US"/>
         </w:rPr>
         <w:drawing>
@@ -1153,6 +1226,7 @@
         <w:rPr>
           <w:b/>
           <w:bCs/>
+          <w:noProof/>
           <w:lang w:val="en-US"/>
         </w:rPr>
         <w:lastRenderedPageBreak/>
@@ -1222,6 +1296,7 @@
         <w:rPr>
           <w:b/>
           <w:bCs/>
+          <w:noProof/>
           <w:lang w:val="en-US"/>
         </w:rPr>
         <w:lastRenderedPageBreak/>
@@ -1274,6 +1349,7 @@
         <w:rPr>
           <w:b/>
           <w:bCs/>
+          <w:noProof/>
           <w:lang w:val="en-US"/>
         </w:rPr>
         <w:drawing>
@@ -1325,6 +1401,7 @@
         <w:rPr>
           <w:b/>
           <w:bCs/>
+          <w:noProof/>
           <w:lang w:val="en-US"/>
         </w:rPr>
         <w:drawing>
@@ -1376,6 +1453,7 @@
         <w:rPr>
           <w:b/>
           <w:bCs/>
+          <w:noProof/>
           <w:lang w:val="en-US"/>
         </w:rPr>
         <w:lastRenderedPageBreak/>
@@ -1437,6 +1515,7 @@
         <w:rPr>
           <w:b/>
           <w:bCs/>
+          <w:noProof/>
           <w:lang w:val="en-US"/>
         </w:rPr>
         <w:drawing>
@@ -1497,6 +1576,7 @@
         <w:rPr>
           <w:b/>
           <w:bCs/>
+          <w:noProof/>
           <w:lang w:val="en-US"/>
         </w:rPr>
         <w:drawing>
@@ -1548,6 +1628,7 @@
         <w:rPr>
           <w:b/>
           <w:bCs/>
+          <w:noProof/>
           <w:lang w:val="en-US"/>
         </w:rPr>
         <w:lastRenderedPageBreak/>
@@ -1609,6 +1690,7 @@
         <w:rPr>
           <w:b/>
           <w:bCs/>
+          <w:noProof/>
           <w:lang w:val="en-US"/>
         </w:rPr>
         <w:drawing>
@@ -1660,6 +1742,7 @@
         <w:rPr>
           <w:b/>
           <w:bCs/>
+          <w:noProof/>
           <w:lang w:val="en-US"/>
         </w:rPr>
         <w:drawing>
@@ -1711,6 +1794,7 @@
         <w:rPr>
           <w:b/>
           <w:bCs/>
+          <w:noProof/>
           <w:lang w:val="en-US"/>
         </w:rPr>
         <w:lastRenderedPageBreak/>
@@ -1763,6 +1847,7 @@
         <w:rPr>
           <w:b/>
           <w:bCs/>
+          <w:noProof/>
           <w:lang w:val="en-US"/>
         </w:rPr>
         <w:drawing>
@@ -1814,6 +1899,7 @@
         <w:rPr>
           <w:b/>
           <w:bCs/>
+          <w:noProof/>
           <w:lang w:val="en-US"/>
         </w:rPr>
         <w:drawing>
@@ -1865,6 +1951,7 @@
         <w:rPr>
           <w:b/>
           <w:bCs/>
+          <w:noProof/>
           <w:lang w:val="en-US"/>
         </w:rPr>
         <w:lastRenderedPageBreak/>
@@ -1917,6 +2004,7 @@
         <w:rPr>
           <w:b/>
           <w:bCs/>
+          <w:noProof/>
           <w:lang w:val="en-US"/>
         </w:rPr>
         <w:drawing>
@@ -1968,6 +2056,7 @@
         <w:rPr>
           <w:b/>
           <w:bCs/>
+          <w:noProof/>
           <w:lang w:val="en-US"/>
         </w:rPr>
         <w:drawing>
@@ -2019,6 +2108,7 @@
         <w:rPr>
           <w:b/>
           <w:bCs/>
+          <w:noProof/>
           <w:lang w:val="en-US"/>
         </w:rPr>
         <w:lastRenderedPageBreak/>
@@ -2071,6 +2161,7 @@
         <w:rPr>
           <w:b/>
           <w:bCs/>
+          <w:noProof/>
           <w:lang w:val="en-US"/>
         </w:rPr>
         <w:drawing>
@@ -2124,6 +2215,8 @@
           <w14:ligatures w14:val="none"/>
         </w:rPr>
       </w:pPr>
+      <w:proofErr w:type="spellStart"/>
+      <w:proofErr w:type="gramStart"/>
       <w:r>
         <w:rPr>
           <w:rFonts w:ascii="Consolas" w:eastAsia="Times New Roman" w:hAnsi="Consolas" w:cs="Times New Roman"/>
@@ -2160,6 +2253,8 @@
         </w:rPr>
         <w:t>figure</w:t>
       </w:r>
+      <w:proofErr w:type="spellEnd"/>
+      <w:proofErr w:type="gramEnd"/>
       <w:r>
         <w:rPr>
           <w:rFonts w:ascii="Consolas" w:eastAsia="Times New Roman" w:hAnsi="Consolas" w:cs="Times New Roman"/>
@@ -2172,6 +2267,7 @@
         </w:rPr>
         <w:t>(</w:t>
       </w:r>
+      <w:proofErr w:type="spellStart"/>
       <w:r>
         <w:rPr>
           <w:rFonts w:ascii="Consolas" w:eastAsia="Times New Roman" w:hAnsi="Consolas" w:cs="Times New Roman"/>
@@ -2184,6 +2280,8 @@
         </w:rPr>
         <w:t>figsize</w:t>
       </w:r>
+      <w:proofErr w:type="spellEnd"/>
+      <w:proofErr w:type="gramStart"/>
       <w:r>
         <w:rPr>
           <w:rFonts w:ascii="Consolas" w:eastAsia="Times New Roman" w:hAnsi="Consolas" w:cs="Times New Roman"/>
@@ -2208,6 +2306,7 @@
         </w:rPr>
         <w:t>(</w:t>
       </w:r>
+      <w:proofErr w:type="gramEnd"/>
       <w:r>
         <w:rPr>
           <w:rFonts w:ascii="Consolas" w:eastAsia="Times New Roman" w:hAnsi="Consolas" w:cs="Times New Roman"/>
@@ -2271,6 +2370,8 @@
           <w14:ligatures w14:val="none"/>
         </w:rPr>
       </w:pPr>
+      <w:proofErr w:type="spellStart"/>
+      <w:proofErr w:type="gramStart"/>
       <w:r>
         <w:rPr>
           <w:rFonts w:ascii="Consolas" w:eastAsia="Times New Roman" w:hAnsi="Consolas" w:cs="Times New Roman"/>
@@ -2307,6 +2408,8 @@
         </w:rPr>
         <w:t>countplot</w:t>
       </w:r>
+      <w:proofErr w:type="spellEnd"/>
+      <w:proofErr w:type="gramEnd"/>
       <w:r>
         <w:rPr>
           <w:rFonts w:ascii="Consolas" w:eastAsia="Times New Roman" w:hAnsi="Consolas" w:cs="Times New Roman"/>
@@ -2343,6 +2446,7 @@
         </w:rPr>
         <w:t>=</w:t>
       </w:r>
+      <w:proofErr w:type="spellStart"/>
       <w:r>
         <w:rPr>
           <w:rFonts w:ascii="Consolas" w:eastAsia="Times New Roman" w:hAnsi="Consolas" w:cs="Times New Roman"/>
@@ -2355,6 +2459,7 @@
         </w:rPr>
         <w:t>df</w:t>
       </w:r>
+      <w:proofErr w:type="spellEnd"/>
       <w:r>
         <w:rPr>
           <w:rFonts w:ascii="Consolas" w:eastAsia="Times New Roman" w:hAnsi="Consolas" w:cs="Times New Roman"/>
@@ -2430,6 +2535,8 @@
           <w14:ligatures w14:val="none"/>
         </w:rPr>
       </w:pPr>
+      <w:proofErr w:type="spellStart"/>
+      <w:proofErr w:type="gramStart"/>
       <w:r>
         <w:rPr>
           <w:rFonts w:ascii="Consolas" w:eastAsia="Times New Roman" w:hAnsi="Consolas" w:cs="Times New Roman"/>
@@ -2466,6 +2573,8 @@
         </w:rPr>
         <w:t>title</w:t>
       </w:r>
+      <w:proofErr w:type="spellEnd"/>
+      <w:proofErr w:type="gramEnd"/>
       <w:r>
         <w:rPr>
           <w:rFonts w:ascii="Consolas" w:eastAsia="Times New Roman" w:hAnsi="Consolas" w:cs="Times New Roman"/>
@@ -2517,6 +2626,8 @@
           <w14:ligatures w14:val="none"/>
         </w:rPr>
       </w:pPr>
+      <w:proofErr w:type="spellStart"/>
+      <w:proofErr w:type="gramStart"/>
       <w:r>
         <w:rPr>
           <w:rFonts w:ascii="Consolas" w:eastAsia="Times New Roman" w:hAnsi="Consolas" w:cs="Times New Roman"/>
@@ -2553,6 +2664,8 @@
         </w:rPr>
         <w:t>xlabel</w:t>
       </w:r>
+      <w:proofErr w:type="spellEnd"/>
+      <w:proofErr w:type="gramEnd"/>
       <w:r>
         <w:rPr>
           <w:rFonts w:ascii="Consolas" w:eastAsia="Times New Roman" w:hAnsi="Consolas" w:cs="Times New Roman"/>
@@ -2604,6 +2717,8 @@
           <w14:ligatures w14:val="none"/>
         </w:rPr>
       </w:pPr>
+      <w:proofErr w:type="spellStart"/>
+      <w:proofErr w:type="gramStart"/>
       <w:r>
         <w:rPr>
           <w:rFonts w:ascii="Consolas" w:eastAsia="Times New Roman" w:hAnsi="Consolas" w:cs="Times New Roman"/>
@@ -2640,6 +2755,8 @@
         </w:rPr>
         <w:t>ylabel</w:t>
       </w:r>
+      <w:proofErr w:type="spellEnd"/>
+      <w:proofErr w:type="gramEnd"/>
       <w:r>
         <w:rPr>
           <w:rFonts w:ascii="Consolas" w:eastAsia="Times New Roman" w:hAnsi="Consolas" w:cs="Times New Roman"/>
@@ -2691,6 +2808,8 @@
           <w14:ligatures w14:val="none"/>
         </w:rPr>
       </w:pPr>
+      <w:proofErr w:type="spellStart"/>
+      <w:proofErr w:type="gramStart"/>
       <w:r>
         <w:rPr>
           <w:rFonts w:ascii="Consolas" w:eastAsia="Times New Roman" w:hAnsi="Consolas" w:cs="Times New Roman"/>
@@ -2727,6 +2846,8 @@
         </w:rPr>
         <w:t>show</w:t>
       </w:r>
+      <w:proofErr w:type="spellEnd"/>
+      <w:proofErr w:type="gramEnd"/>
       <w:r>
         <w:rPr>
           <w:rFonts w:ascii="Consolas" w:eastAsia="Times New Roman" w:hAnsi="Consolas" w:cs="Times New Roman"/>
@@ -2761,6 +2882,7 @@
         <w:rPr>
           <w:b/>
           <w:bCs/>
+          <w:noProof/>
           <w:lang w:val="en-US"/>
         </w:rPr>
         <w:drawing>
@@ -2823,6 +2945,8 @@
           <w14:ligatures w14:val="none"/>
         </w:rPr>
       </w:pPr>
+      <w:proofErr w:type="spellStart"/>
+      <w:proofErr w:type="gramStart"/>
       <w:r>
         <w:rPr>
           <w:rFonts w:ascii="Consolas" w:eastAsia="Times New Roman" w:hAnsi="Consolas" w:cs="Times New Roman"/>
@@ -2859,6 +2983,8 @@
         </w:rPr>
         <w:t>countplot</w:t>
       </w:r>
+      <w:proofErr w:type="spellEnd"/>
+      <w:proofErr w:type="gramEnd"/>
       <w:r>
         <w:rPr>
           <w:rFonts w:ascii="Consolas" w:eastAsia="Times New Roman" w:hAnsi="Consolas" w:cs="Times New Roman"/>
@@ -2895,6 +3021,7 @@
         </w:rPr>
         <w:t>=</w:t>
       </w:r>
+      <w:proofErr w:type="spellStart"/>
       <w:r>
         <w:rPr>
           <w:rFonts w:ascii="Consolas" w:eastAsia="Times New Roman" w:hAnsi="Consolas" w:cs="Times New Roman"/>
@@ -2907,6 +3034,7 @@
         </w:rPr>
         <w:t>df</w:t>
       </w:r>
+      <w:proofErr w:type="spellEnd"/>
       <w:r>
         <w:rPr>
           <w:rFonts w:ascii="Consolas" w:eastAsia="Times New Roman" w:hAnsi="Consolas" w:cs="Times New Roman"/>
@@ -2982,6 +3110,8 @@
           <w14:ligatures w14:val="none"/>
         </w:rPr>
       </w:pPr>
+      <w:proofErr w:type="spellStart"/>
+      <w:proofErr w:type="gramStart"/>
       <w:r>
         <w:rPr>
           <w:rFonts w:ascii="Consolas" w:eastAsia="Times New Roman" w:hAnsi="Consolas" w:cs="Times New Roman"/>
@@ -3018,6 +3148,8 @@
         </w:rPr>
         <w:t>figure</w:t>
       </w:r>
+      <w:proofErr w:type="spellEnd"/>
+      <w:proofErr w:type="gramEnd"/>
       <w:r>
         <w:rPr>
           <w:rFonts w:ascii="Consolas" w:eastAsia="Times New Roman" w:hAnsi="Consolas" w:cs="Times New Roman"/>
@@ -3030,6 +3162,7 @@
         </w:rPr>
         <w:t>(</w:t>
       </w:r>
+      <w:proofErr w:type="spellStart"/>
       <w:r>
         <w:rPr>
           <w:rFonts w:ascii="Consolas" w:eastAsia="Times New Roman" w:hAnsi="Consolas" w:cs="Times New Roman"/>
@@ -3042,6 +3175,8 @@
         </w:rPr>
         <w:t>figsize</w:t>
       </w:r>
+      <w:proofErr w:type="spellEnd"/>
+      <w:proofErr w:type="gramStart"/>
       <w:r>
         <w:rPr>
           <w:rFonts w:ascii="Consolas" w:eastAsia="Times New Roman" w:hAnsi="Consolas" w:cs="Times New Roman"/>
@@ -3066,6 +3201,7 @@
         </w:rPr>
         <w:t>(</w:t>
       </w:r>
+      <w:proofErr w:type="gramEnd"/>
       <w:r>
         <w:rPr>
           <w:rFonts w:ascii="Consolas" w:eastAsia="Times New Roman" w:hAnsi="Consolas" w:cs="Times New Roman"/>
@@ -3136,6 +3272,7 @@
         <w:rPr>
           <w:b/>
           <w:bCs/>
+          <w:noProof/>
           <w:lang w:val="en-US"/>
         </w:rPr>
         <w:lastRenderedPageBreak/>
@@ -3199,6 +3336,8 @@
           <w14:ligatures w14:val="none"/>
         </w:rPr>
       </w:pPr>
+      <w:proofErr w:type="spellStart"/>
+      <w:proofErr w:type="gramStart"/>
       <w:r>
         <w:rPr>
           <w:rFonts w:ascii="Consolas" w:eastAsia="Times New Roman" w:hAnsi="Consolas" w:cs="Times New Roman"/>
@@ -3235,6 +3374,8 @@
         </w:rPr>
         <w:t>countplot</w:t>
       </w:r>
+      <w:proofErr w:type="spellEnd"/>
+      <w:proofErr w:type="gramEnd"/>
       <w:r>
         <w:rPr>
           <w:rFonts w:ascii="Consolas" w:eastAsia="Times New Roman" w:hAnsi="Consolas" w:cs="Times New Roman"/>
@@ -3271,6 +3412,7 @@
         </w:rPr>
         <w:t>=</w:t>
       </w:r>
+      <w:proofErr w:type="spellStart"/>
       <w:r>
         <w:rPr>
           <w:rFonts w:ascii="Consolas" w:eastAsia="Times New Roman" w:hAnsi="Consolas" w:cs="Times New Roman"/>
@@ -3283,6 +3425,7 @@
         </w:rPr>
         <w:t>df</w:t>
       </w:r>
+      <w:proofErr w:type="spellEnd"/>
       <w:r>
         <w:rPr>
           <w:rFonts w:ascii="Consolas" w:eastAsia="Times New Roman" w:hAnsi="Consolas" w:cs="Times New Roman"/>
@@ -3377,7 +3520,33 @@
           <w:lang w:eastAsia="en-IN"/>
           <w14:ligatures w14:val="none"/>
         </w:rPr>
-        <w:t>'Fuel_Type'</w:t>
+        <w:t>'</w:t>
+      </w:r>
+      <w:proofErr w:type="spellStart"/>
+      <w:r>
+        <w:rPr>
+          <w:rFonts w:ascii="Consolas" w:eastAsia="Times New Roman" w:hAnsi="Consolas" w:cs="Times New Roman"/>
+          <w:color w:val="CE9178"/>
+          <w:kern w:val="0"/>
+          <w:sz w:val="21"/>
+          <w:szCs w:val="21"/>
+          <w:lang w:eastAsia="en-IN"/>
+          <w14:ligatures w14:val="none"/>
+        </w:rPr>
+        <w:t>Fuel_Type</w:t>
+      </w:r>
+      <w:proofErr w:type="spellEnd"/>
+      <w:r>
+        <w:rPr>
+          <w:rFonts w:ascii="Consolas" w:eastAsia="Times New Roman" w:hAnsi="Consolas" w:cs="Times New Roman"/>
+          <w:color w:val="CE9178"/>
+          <w:kern w:val="0"/>
+          <w:sz w:val="21"/>
+          <w:szCs w:val="21"/>
+          <w:lang w:eastAsia="en-IN"/>
+          <w14:ligatures w14:val="none"/>
+        </w:rPr>
+        <w:t>'</w:t>
       </w:r>
       <w:r>
         <w:rPr>
@@ -3413,6 +3582,7 @@
         <w:rPr>
           <w:b/>
           <w:bCs/>
+          <w:noProof/>
           <w:lang w:val="en-US"/>
         </w:rPr>
         <w:lastRenderedPageBreak/>
@@ -3465,6 +3635,7 @@
         <w:rPr>
           <w:b/>
           <w:bCs/>
+          <w:noProof/>
           <w:lang w:val="en-US"/>
         </w:rPr>
         <w:drawing>
@@ -3527,6 +3698,8 @@
           <w14:ligatures w14:val="none"/>
         </w:rPr>
       </w:pPr>
+      <w:proofErr w:type="spellStart"/>
+      <w:proofErr w:type="gramStart"/>
       <w:r>
         <w:rPr>
           <w:rFonts w:ascii="Consolas" w:eastAsia="Times New Roman" w:hAnsi="Consolas" w:cs="Times New Roman"/>
@@ -3563,6 +3736,8 @@
         </w:rPr>
         <w:t>countplot</w:t>
       </w:r>
+      <w:proofErr w:type="spellEnd"/>
+      <w:proofErr w:type="gramEnd"/>
       <w:r>
         <w:rPr>
           <w:rFonts w:ascii="Consolas" w:eastAsia="Times New Roman" w:hAnsi="Consolas" w:cs="Times New Roman"/>
@@ -3599,6 +3774,7 @@
         </w:rPr>
         <w:t>=</w:t>
       </w:r>
+      <w:proofErr w:type="spellStart"/>
       <w:r>
         <w:rPr>
           <w:rFonts w:ascii="Consolas" w:eastAsia="Times New Roman" w:hAnsi="Consolas" w:cs="Times New Roman"/>
@@ -3611,6 +3787,7 @@
         </w:rPr>
         <w:t>df</w:t>
       </w:r>
+      <w:proofErr w:type="spellEnd"/>
       <w:r>
         <w:rPr>
           <w:rFonts w:ascii="Consolas" w:eastAsia="Times New Roman" w:hAnsi="Consolas" w:cs="Times New Roman"/>
@@ -3705,7 +3882,33 @@
           <w:lang w:eastAsia="en-IN"/>
           <w14:ligatures w14:val="none"/>
         </w:rPr>
-        <w:t>'Owner_Type'</w:t>
+        <w:t>'</w:t>
+      </w:r>
+      <w:proofErr w:type="spellStart"/>
+      <w:r>
+        <w:rPr>
+          <w:rFonts w:ascii="Consolas" w:eastAsia="Times New Roman" w:hAnsi="Consolas" w:cs="Times New Roman"/>
+          <w:color w:val="CE9178"/>
+          <w:kern w:val="0"/>
+          <w:sz w:val="21"/>
+          <w:szCs w:val="21"/>
+          <w:lang w:eastAsia="en-IN"/>
+          <w14:ligatures w14:val="none"/>
+        </w:rPr>
+        <w:t>Owner_Type</w:t>
+      </w:r>
+      <w:proofErr w:type="spellEnd"/>
+      <w:r>
+        <w:rPr>
+          <w:rFonts w:ascii="Consolas" w:eastAsia="Times New Roman" w:hAnsi="Consolas" w:cs="Times New Roman"/>
+          <w:color w:val="CE9178"/>
+          <w:kern w:val="0"/>
+          <w:sz w:val="21"/>
+          <w:szCs w:val="21"/>
+          <w:lang w:eastAsia="en-IN"/>
+          <w14:ligatures w14:val="none"/>
+        </w:rPr>
+        <w:t>'</w:t>
       </w:r>
       <w:r>
         <w:rPr>
@@ -3741,6 +3944,7 @@
         <w:rPr>
           <w:b/>
           <w:bCs/>
+          <w:noProof/>
           <w:lang w:val="en-US"/>
         </w:rPr>
         <w:lastRenderedPageBreak/>
@@ -3793,6 +3997,7 @@
         <w:rPr>
           <w:b/>
           <w:bCs/>
+          <w:noProof/>
           <w:lang w:val="en-US"/>
         </w:rPr>
         <w:drawing>
@@ -3844,6 +4049,7 @@
         <w:rPr>
           <w:b/>
           <w:bCs/>
+          <w:noProof/>
           <w:lang w:val="en-US"/>
         </w:rPr>
         <w:lastRenderedPageBreak/>
@@ -3896,6 +4102,7 @@
         <w:rPr>
           <w:b/>
           <w:bCs/>
+          <w:noProof/>
           <w:lang w:val="en-US"/>
         </w:rPr>
         <w:drawing>
@@ -3949,6 +4156,8 @@
           <w14:ligatures w14:val="none"/>
         </w:rPr>
       </w:pPr>
+      <w:proofErr w:type="spellStart"/>
+      <w:proofErr w:type="gramStart"/>
       <w:r>
         <w:rPr>
           <w:rFonts w:ascii="Consolas" w:eastAsia="Times New Roman" w:hAnsi="Consolas" w:cs="Times New Roman"/>
@@ -3985,6 +4194,8 @@
         </w:rPr>
         <w:t>scatterplot</w:t>
       </w:r>
+      <w:proofErr w:type="spellEnd"/>
+      <w:proofErr w:type="gramEnd"/>
       <w:r>
         <w:rPr>
           <w:rFonts w:ascii="Consolas" w:eastAsia="Times New Roman" w:hAnsi="Consolas" w:cs="Times New Roman"/>
@@ -4021,6 +4232,7 @@
         </w:rPr>
         <w:t>=</w:t>
       </w:r>
+      <w:proofErr w:type="spellStart"/>
       <w:r>
         <w:rPr>
           <w:rFonts w:ascii="Consolas" w:eastAsia="Times New Roman" w:hAnsi="Consolas" w:cs="Times New Roman"/>
@@ -4033,6 +4245,7 @@
         </w:rPr>
         <w:t>df</w:t>
       </w:r>
+      <w:proofErr w:type="spellEnd"/>
       <w:r>
         <w:rPr>
           <w:rFonts w:ascii="Consolas" w:eastAsia="Times New Roman" w:hAnsi="Consolas" w:cs="Times New Roman"/>
@@ -4079,7 +4292,20 @@
           <w:lang w:eastAsia="en-IN"/>
           <w14:ligatures w14:val="none"/>
         </w:rPr>
-        <w:t>'Brand'</w:t>
+        <w:t>'Brand</w:t>
+      </w:r>
+      <w:proofErr w:type="gramStart"/>
+      <w:r>
+        <w:rPr>
+          <w:rFonts w:ascii="Consolas" w:eastAsia="Times New Roman" w:hAnsi="Consolas" w:cs="Times New Roman"/>
+          <w:color w:val="CE9178"/>
+          <w:kern w:val="0"/>
+          <w:sz w:val="21"/>
+          <w:szCs w:val="21"/>
+          <w:lang w:eastAsia="en-IN"/>
+          <w14:ligatures w14:val="none"/>
+        </w:rPr>
+        <w:t>'</w:t>
       </w:r>
       <w:r>
         <w:rPr>
@@ -4105,6 +4331,7 @@
         </w:rPr>
         <w:t>x</w:t>
       </w:r>
+      <w:proofErr w:type="gramEnd"/>
       <w:r>
         <w:rPr>
           <w:rFonts w:ascii="Consolas" w:eastAsia="Times New Roman" w:hAnsi="Consolas" w:cs="Times New Roman"/>
@@ -4163,6 +4390,7 @@
         <w:rPr>
           <w:b/>
           <w:bCs/>
+          <w:noProof/>
           <w:lang w:val="en-US"/>
         </w:rPr>
         <w:drawing>
@@ -4216,6 +4444,8 @@
           <w14:ligatures w14:val="none"/>
         </w:rPr>
       </w:pPr>
+      <w:proofErr w:type="spellStart"/>
+      <w:proofErr w:type="gramStart"/>
       <w:r>
         <w:rPr>
           <w:rFonts w:ascii="Consolas" w:eastAsia="Times New Roman" w:hAnsi="Consolas" w:cs="Times New Roman"/>
@@ -4252,6 +4482,8 @@
         </w:rPr>
         <w:t>pairplot</w:t>
       </w:r>
+      <w:proofErr w:type="spellEnd"/>
+      <w:proofErr w:type="gramEnd"/>
       <w:r>
         <w:rPr>
           <w:rFonts w:ascii="Consolas" w:eastAsia="Times New Roman" w:hAnsi="Consolas" w:cs="Times New Roman"/>
@@ -4264,6 +4496,7 @@
         </w:rPr>
         <w:t>(</w:t>
       </w:r>
+      <w:proofErr w:type="spellStart"/>
       <w:r>
         <w:rPr>
           <w:rFonts w:ascii="Consolas" w:eastAsia="Times New Roman" w:hAnsi="Consolas" w:cs="Times New Roman"/>
@@ -4276,6 +4509,7 @@
         </w:rPr>
         <w:t>df</w:t>
       </w:r>
+      <w:proofErr w:type="spellEnd"/>
       <w:r>
         <w:rPr>
           <w:rFonts w:ascii="Consolas" w:eastAsia="Times New Roman" w:hAnsi="Consolas" w:cs="Times New Roman"/>
@@ -4336,6 +4570,7 @@
         </w:rPr>
         <w:t xml:space="preserve">, </w:t>
       </w:r>
+      <w:proofErr w:type="spellStart"/>
       <w:r>
         <w:rPr>
           <w:rFonts w:ascii="Consolas" w:eastAsia="Times New Roman" w:hAnsi="Consolas" w:cs="Times New Roman"/>
@@ -4348,6 +4583,7 @@
         </w:rPr>
         <w:t>diag_kind</w:t>
       </w:r>
+      <w:proofErr w:type="spellEnd"/>
       <w:r>
         <w:rPr>
           <w:rFonts w:ascii="Consolas" w:eastAsia="Times New Roman" w:hAnsi="Consolas" w:cs="Times New Roman"/>
@@ -4370,7 +4606,33 @@
           <w:lang w:eastAsia="en-IN"/>
           <w14:ligatures w14:val="none"/>
         </w:rPr>
-        <w:t>'kde'</w:t>
+        <w:t>'</w:t>
+      </w:r>
+      <w:proofErr w:type="spellStart"/>
+      <w:r>
+        <w:rPr>
+          <w:rFonts w:ascii="Consolas" w:eastAsia="Times New Roman" w:hAnsi="Consolas" w:cs="Times New Roman"/>
+          <w:color w:val="CE9178"/>
+          <w:kern w:val="0"/>
+          <w:sz w:val="21"/>
+          <w:szCs w:val="21"/>
+          <w:lang w:eastAsia="en-IN"/>
+          <w14:ligatures w14:val="none"/>
+        </w:rPr>
+        <w:t>kde</w:t>
+      </w:r>
+      <w:proofErr w:type="spellEnd"/>
+      <w:r>
+        <w:rPr>
+          <w:rFonts w:ascii="Consolas" w:eastAsia="Times New Roman" w:hAnsi="Consolas" w:cs="Times New Roman"/>
+          <w:color w:val="CE9178"/>
+          <w:kern w:val="0"/>
+          <w:sz w:val="21"/>
+          <w:szCs w:val="21"/>
+          <w:lang w:eastAsia="en-IN"/>
+          <w14:ligatures w14:val="none"/>
+        </w:rPr>
+        <w:t>'</w:t>
       </w:r>
       <w:r>
         <w:rPr>
@@ -4406,6 +4668,7 @@
         <w:rPr>
           <w:b/>
           <w:bCs/>
+          <w:noProof/>
           <w:lang w:val="en-US"/>
         </w:rPr>
         <w:lastRenderedPageBreak/>
@@ -4469,6 +4732,8 @@
           <w14:ligatures w14:val="none"/>
         </w:rPr>
       </w:pPr>
+      <w:proofErr w:type="spellStart"/>
+      <w:proofErr w:type="gramStart"/>
       <w:r>
         <w:rPr>
           <w:rFonts w:ascii="Consolas" w:eastAsia="Times New Roman" w:hAnsi="Consolas" w:cs="Times New Roman"/>
@@ -4505,6 +4770,8 @@
         </w:rPr>
         <w:t>pairplot</w:t>
       </w:r>
+      <w:proofErr w:type="spellEnd"/>
+      <w:proofErr w:type="gramEnd"/>
       <w:r>
         <w:rPr>
           <w:rFonts w:ascii="Consolas" w:eastAsia="Times New Roman" w:hAnsi="Consolas" w:cs="Times New Roman"/>
@@ -4541,6 +4808,7 @@
         </w:rPr>
         <w:t>=</w:t>
       </w:r>
+      <w:proofErr w:type="spellStart"/>
       <w:r>
         <w:rPr>
           <w:rFonts w:ascii="Consolas" w:eastAsia="Times New Roman" w:hAnsi="Consolas" w:cs="Times New Roman"/>
@@ -4553,6 +4821,7 @@
         </w:rPr>
         <w:t>df</w:t>
       </w:r>
+      <w:proofErr w:type="spellEnd"/>
       <w:r>
         <w:rPr>
           <w:rFonts w:ascii="Consolas" w:eastAsia="Times New Roman" w:hAnsi="Consolas" w:cs="Times New Roman"/>
@@ -4647,7 +4916,33 @@
           <w:lang w:eastAsia="en-IN"/>
           <w14:ligatures w14:val="none"/>
         </w:rPr>
-        <w:t>'Fuel_Type'</w:t>
+        <w:t>'</w:t>
+      </w:r>
+      <w:proofErr w:type="spellStart"/>
+      <w:r>
+        <w:rPr>
+          <w:rFonts w:ascii="Consolas" w:eastAsia="Times New Roman" w:hAnsi="Consolas" w:cs="Times New Roman"/>
+          <w:color w:val="CE9178"/>
+          <w:kern w:val="0"/>
+          <w:sz w:val="21"/>
+          <w:szCs w:val="21"/>
+          <w:lang w:eastAsia="en-IN"/>
+          <w14:ligatures w14:val="none"/>
+        </w:rPr>
+        <w:t>Fuel_Type</w:t>
+      </w:r>
+      <w:proofErr w:type="spellEnd"/>
+      <w:r>
+        <w:rPr>
+          <w:rFonts w:ascii="Consolas" w:eastAsia="Times New Roman" w:hAnsi="Consolas" w:cs="Times New Roman"/>
+          <w:color w:val="CE9178"/>
+          <w:kern w:val="0"/>
+          <w:sz w:val="21"/>
+          <w:szCs w:val="21"/>
+          <w:lang w:eastAsia="en-IN"/>
+          <w14:ligatures w14:val="none"/>
+        </w:rPr>
+        <w:t>'</w:t>
       </w:r>
       <w:r>
         <w:rPr>
@@ -4676,6 +4971,8 @@
           <w14:ligatures w14:val="none"/>
         </w:rPr>
       </w:pPr>
+      <w:proofErr w:type="spellStart"/>
+      <w:proofErr w:type="gramStart"/>
       <w:r>
         <w:rPr>
           <w:rFonts w:ascii="Consolas" w:eastAsia="Times New Roman" w:hAnsi="Consolas" w:cs="Times New Roman"/>
@@ -4712,6 +5009,8 @@
         </w:rPr>
         <w:t>show</w:t>
       </w:r>
+      <w:proofErr w:type="spellEnd"/>
+      <w:proofErr w:type="gramEnd"/>
       <w:r>
         <w:rPr>
           <w:rFonts w:ascii="Consolas" w:eastAsia="Times New Roman" w:hAnsi="Consolas" w:cs="Times New Roman"/>
@@ -4746,6 +5045,7 @@
         <w:rPr>
           <w:b/>
           <w:bCs/>
+          <w:noProof/>
           <w:lang w:val="en-US"/>
         </w:rPr>
         <w:lastRenderedPageBreak/>
@@ -4807,6 +5107,7 @@
         <w:rPr>
           <w:b/>
           <w:bCs/>
+          <w:noProof/>
           <w:lang w:val="en-US"/>
         </w:rPr>
         <w:drawing>
@@ -4858,6 +5159,7 @@
         <w:rPr>
           <w:b/>
           <w:bCs/>
+          <w:noProof/>
           <w:lang w:val="en-US"/>
         </w:rPr>
         <w:lastRenderedPageBreak/>
@@ -4922,7 +5224,33 @@
           <w:lang w:eastAsia="en-IN"/>
           <w14:ligatures w14:val="none"/>
         </w:rPr>
-        <w:t># Plot bar graph for car_bin distribution</w:t>
+        <w:t xml:space="preserve"># Plot bar graph for </w:t>
+      </w:r>
+      <w:proofErr w:type="spellStart"/>
+      <w:r>
+        <w:rPr>
+          <w:rFonts w:ascii="Consolas" w:eastAsia="Times New Roman" w:hAnsi="Consolas" w:cs="Times New Roman"/>
+          <w:color w:val="6A9955"/>
+          <w:kern w:val="0"/>
+          <w:sz w:val="21"/>
+          <w:szCs w:val="21"/>
+          <w:lang w:eastAsia="en-IN"/>
+          <w14:ligatures w14:val="none"/>
+        </w:rPr>
+        <w:t>car_bin</w:t>
+      </w:r>
+      <w:proofErr w:type="spellEnd"/>
+      <w:r>
+        <w:rPr>
+          <w:rFonts w:ascii="Consolas" w:eastAsia="Times New Roman" w:hAnsi="Consolas" w:cs="Times New Roman"/>
+          <w:color w:val="6A9955"/>
+          <w:kern w:val="0"/>
+          <w:sz w:val="21"/>
+          <w:szCs w:val="21"/>
+          <w:lang w:eastAsia="en-IN"/>
+          <w14:ligatures w14:val="none"/>
+        </w:rPr>
+        <w:t xml:space="preserve"> distribution</w:t>
       </w:r>
     </w:p>
     <w:p>
@@ -4939,6 +5267,7 @@
           <w14:ligatures w14:val="none"/>
         </w:rPr>
       </w:pPr>
+      <w:proofErr w:type="spellStart"/>
       <w:r>
         <w:rPr>
           <w:rFonts w:ascii="Consolas" w:eastAsia="Times New Roman" w:hAnsi="Consolas" w:cs="Times New Roman"/>
@@ -4951,6 +5280,7 @@
         </w:rPr>
         <w:t>df</w:t>
       </w:r>
+      <w:proofErr w:type="spellEnd"/>
       <w:r>
         <w:rPr>
           <w:rFonts w:ascii="Consolas" w:eastAsia="Times New Roman" w:hAnsi="Consolas" w:cs="Times New Roman"/>
@@ -4973,7 +5303,33 @@
           <w:lang w:eastAsia="en-IN"/>
           <w14:ligatures w14:val="none"/>
         </w:rPr>
-        <w:t>'car_bin'</w:t>
+        <w:t>'</w:t>
+      </w:r>
+      <w:proofErr w:type="spellStart"/>
+      <w:r>
+        <w:rPr>
+          <w:rFonts w:ascii="Consolas" w:eastAsia="Times New Roman" w:hAnsi="Consolas" w:cs="Times New Roman"/>
+          <w:color w:val="CE9178"/>
+          <w:kern w:val="0"/>
+          <w:sz w:val="21"/>
+          <w:szCs w:val="21"/>
+          <w:lang w:eastAsia="en-IN"/>
+          <w14:ligatures w14:val="none"/>
+        </w:rPr>
+        <w:t>car_bin</w:t>
+      </w:r>
+      <w:proofErr w:type="spellEnd"/>
+      <w:r>
+        <w:rPr>
+          <w:rFonts w:ascii="Consolas" w:eastAsia="Times New Roman" w:hAnsi="Consolas" w:cs="Times New Roman"/>
+          <w:color w:val="CE9178"/>
+          <w:kern w:val="0"/>
+          <w:sz w:val="21"/>
+          <w:szCs w:val="21"/>
+          <w:lang w:eastAsia="en-IN"/>
+          <w14:ligatures w14:val="none"/>
+        </w:rPr>
+        <w:t>'</w:t>
       </w:r>
       <w:r>
         <w:rPr>
@@ -4987,6 +5343,7 @@
         </w:rPr>
         <w:t>].</w:t>
       </w:r>
+      <w:proofErr w:type="spellStart"/>
       <w:r>
         <w:rPr>
           <w:rFonts w:ascii="Consolas" w:eastAsia="Times New Roman" w:hAnsi="Consolas" w:cs="Times New Roman"/>
@@ -4999,6 +5356,72 @@
         </w:rPr>
         <w:t>value_counts</w:t>
       </w:r>
+      <w:proofErr w:type="spellEnd"/>
+      <w:r>
+        <w:rPr>
+          <w:rFonts w:ascii="Consolas" w:eastAsia="Times New Roman" w:hAnsi="Consolas" w:cs="Times New Roman"/>
+          <w:color w:val="CCCCCC"/>
+          <w:kern w:val="0"/>
+          <w:sz w:val="21"/>
+          <w:szCs w:val="21"/>
+          <w:lang w:eastAsia="en-IN"/>
+          <w14:ligatures w14:val="none"/>
+        </w:rPr>
+        <w:t>(</w:t>
+      </w:r>
+      <w:proofErr w:type="gramStart"/>
+      <w:r>
+        <w:rPr>
+          <w:rFonts w:ascii="Consolas" w:eastAsia="Times New Roman" w:hAnsi="Consolas" w:cs="Times New Roman"/>
+          <w:color w:val="CCCCCC"/>
+          <w:kern w:val="0"/>
+          <w:sz w:val="21"/>
+          <w:szCs w:val="21"/>
+          <w:lang w:eastAsia="en-IN"/>
+          <w14:ligatures w14:val="none"/>
+        </w:rPr>
+        <w:t>).</w:t>
+      </w:r>
+      <w:proofErr w:type="spellStart"/>
+      <w:r>
+        <w:rPr>
+          <w:rFonts w:ascii="Consolas" w:eastAsia="Times New Roman" w:hAnsi="Consolas" w:cs="Times New Roman"/>
+          <w:color w:val="DCDCAA"/>
+          <w:kern w:val="0"/>
+          <w:sz w:val="21"/>
+          <w:szCs w:val="21"/>
+          <w:lang w:eastAsia="en-IN"/>
+          <w14:ligatures w14:val="none"/>
+        </w:rPr>
+        <w:t>sort</w:t>
+      </w:r>
+      <w:proofErr w:type="gramEnd"/>
+      <w:r>
+        <w:rPr>
+          <w:rFonts w:ascii="Consolas" w:eastAsia="Times New Roman" w:hAnsi="Consolas" w:cs="Times New Roman"/>
+          <w:color w:val="DCDCAA"/>
+          <w:kern w:val="0"/>
+          <w:sz w:val="21"/>
+          <w:szCs w:val="21"/>
+          <w:lang w:eastAsia="en-IN"/>
+          <w14:ligatures w14:val="none"/>
+        </w:rPr>
+        <w:t>_</w:t>
+      </w:r>
+      <w:proofErr w:type="gramStart"/>
+      <w:r>
+        <w:rPr>
+          <w:rFonts w:ascii="Consolas" w:eastAsia="Times New Roman" w:hAnsi="Consolas" w:cs="Times New Roman"/>
+          <w:color w:val="DCDCAA"/>
+          <w:kern w:val="0"/>
+          <w:sz w:val="21"/>
+          <w:szCs w:val="21"/>
+          <w:lang w:eastAsia="en-IN"/>
+          <w14:ligatures w14:val="none"/>
+        </w:rPr>
+        <w:t>index</w:t>
+      </w:r>
+      <w:proofErr w:type="spellEnd"/>
       <w:r>
         <w:rPr>
           <w:rFonts w:ascii="Consolas" w:eastAsia="Times New Roman" w:hAnsi="Consolas" w:cs="Times New Roman"/>
@@ -5014,30 +5437,6 @@
       <w:r>
         <w:rPr>
           <w:rFonts w:ascii="Consolas" w:eastAsia="Times New Roman" w:hAnsi="Consolas" w:cs="Times New Roman"/>
-          <w:color w:val="DCDCAA"/>
-          <w:kern w:val="0"/>
-          <w:sz w:val="21"/>
-          <w:szCs w:val="21"/>
-          <w:lang w:eastAsia="en-IN"/>
-          <w14:ligatures w14:val="none"/>
-        </w:rPr>
-        <w:t>sort_index</w:t>
-      </w:r>
-      <w:r>
-        <w:rPr>
-          <w:rFonts w:ascii="Consolas" w:eastAsia="Times New Roman" w:hAnsi="Consolas" w:cs="Times New Roman"/>
-          <w:color w:val="CCCCCC"/>
-          <w:kern w:val="0"/>
-          <w:sz w:val="21"/>
-          <w:szCs w:val="21"/>
-          <w:lang w:eastAsia="en-IN"/>
-          <w14:ligatures w14:val="none"/>
-        </w:rPr>
-        <w:t>().</w:t>
-      </w:r>
-      <w:r>
-        <w:rPr>
-          <w:rFonts w:ascii="Consolas" w:eastAsia="Times New Roman" w:hAnsi="Consolas" w:cs="Times New Roman"/>
           <w:color w:val="9CDCFE"/>
           <w:kern w:val="0"/>
           <w:sz w:val="21"/>
@@ -5047,6 +5446,7 @@
         </w:rPr>
         <w:t>plot</w:t>
       </w:r>
+      <w:proofErr w:type="gramEnd"/>
       <w:r>
         <w:rPr>
           <w:rFonts w:ascii="Consolas" w:eastAsia="Times New Roman" w:hAnsi="Consolas" w:cs="Times New Roman"/>
@@ -5107,6 +5507,7 @@
         </w:rPr>
         <w:t xml:space="preserve">, </w:t>
       </w:r>
+      <w:proofErr w:type="spellStart"/>
       <w:r>
         <w:rPr>
           <w:rFonts w:ascii="Consolas" w:eastAsia="Times New Roman" w:hAnsi="Consolas" w:cs="Times New Roman"/>
@@ -5119,6 +5520,7 @@
         </w:rPr>
         <w:t>color</w:t>
       </w:r>
+      <w:proofErr w:type="spellEnd"/>
       <w:r>
         <w:rPr>
           <w:rFonts w:ascii="Consolas" w:eastAsia="Times New Roman" w:hAnsi="Consolas" w:cs="Times New Roman"/>
@@ -5141,7 +5543,33 @@
           <w:lang w:eastAsia="en-IN"/>
           <w14:ligatures w14:val="none"/>
         </w:rPr>
-        <w:t>'skyblue'</w:t>
+        <w:t>'</w:t>
+      </w:r>
+      <w:proofErr w:type="spellStart"/>
+      <w:r>
+        <w:rPr>
+          <w:rFonts w:ascii="Consolas" w:eastAsia="Times New Roman" w:hAnsi="Consolas" w:cs="Times New Roman"/>
+          <w:color w:val="CE9178"/>
+          <w:kern w:val="0"/>
+          <w:sz w:val="21"/>
+          <w:szCs w:val="21"/>
+          <w:lang w:eastAsia="en-IN"/>
+          <w14:ligatures w14:val="none"/>
+        </w:rPr>
+        <w:t>skyblue</w:t>
+      </w:r>
+      <w:proofErr w:type="spellEnd"/>
+      <w:r>
+        <w:rPr>
+          <w:rFonts w:ascii="Consolas" w:eastAsia="Times New Roman" w:hAnsi="Consolas" w:cs="Times New Roman"/>
+          <w:color w:val="CE9178"/>
+          <w:kern w:val="0"/>
+          <w:sz w:val="21"/>
+          <w:szCs w:val="21"/>
+          <w:lang w:eastAsia="en-IN"/>
+          <w14:ligatures w14:val="none"/>
+        </w:rPr>
+        <w:t>'</w:t>
       </w:r>
       <w:r>
         <w:rPr>
@@ -5170,6 +5598,8 @@
           <w14:ligatures w14:val="none"/>
         </w:rPr>
       </w:pPr>
+      <w:proofErr w:type="spellStart"/>
+      <w:proofErr w:type="gramStart"/>
       <w:r>
         <w:rPr>
           <w:rFonts w:ascii="Consolas" w:eastAsia="Times New Roman" w:hAnsi="Consolas" w:cs="Times New Roman"/>
@@ -5206,6 +5636,8 @@
         </w:rPr>
         <w:t>title</w:t>
       </w:r>
+      <w:proofErr w:type="spellEnd"/>
+      <w:proofErr w:type="gramEnd"/>
       <w:r>
         <w:rPr>
           <w:rFonts w:ascii="Consolas" w:eastAsia="Times New Roman" w:hAnsi="Consolas" w:cs="Times New Roman"/>
@@ -5257,6 +5689,8 @@
           <w14:ligatures w14:val="none"/>
         </w:rPr>
       </w:pPr>
+      <w:proofErr w:type="spellStart"/>
+      <w:proofErr w:type="gramStart"/>
       <w:r>
         <w:rPr>
           <w:rFonts w:ascii="Consolas" w:eastAsia="Times New Roman" w:hAnsi="Consolas" w:cs="Times New Roman"/>
@@ -5293,6 +5727,8 @@
         </w:rPr>
         <w:t>xlabel</w:t>
       </w:r>
+      <w:proofErr w:type="spellEnd"/>
+      <w:proofErr w:type="gramEnd"/>
       <w:r>
         <w:rPr>
           <w:rFonts w:ascii="Consolas" w:eastAsia="Times New Roman" w:hAnsi="Consolas" w:cs="Times New Roman"/>
@@ -5344,6 +5780,8 @@
           <w14:ligatures w14:val="none"/>
         </w:rPr>
       </w:pPr>
+      <w:proofErr w:type="spellStart"/>
+      <w:proofErr w:type="gramStart"/>
       <w:r>
         <w:rPr>
           <w:rFonts w:ascii="Consolas" w:eastAsia="Times New Roman" w:hAnsi="Consolas" w:cs="Times New Roman"/>
@@ -5380,6 +5818,8 @@
         </w:rPr>
         <w:t>ylabel</w:t>
       </w:r>
+      <w:proofErr w:type="spellEnd"/>
+      <w:proofErr w:type="gramEnd"/>
       <w:r>
         <w:rPr>
           <w:rFonts w:ascii="Consolas" w:eastAsia="Times New Roman" w:hAnsi="Consolas" w:cs="Times New Roman"/>
@@ -5431,6 +5871,8 @@
           <w14:ligatures w14:val="none"/>
         </w:rPr>
       </w:pPr>
+      <w:proofErr w:type="spellStart"/>
+      <w:proofErr w:type="gramStart"/>
       <w:r>
         <w:rPr>
           <w:rFonts w:ascii="Consolas" w:eastAsia="Times New Roman" w:hAnsi="Consolas" w:cs="Times New Roman"/>
@@ -5467,6 +5909,8 @@
         </w:rPr>
         <w:t>xticks</w:t>
       </w:r>
+      <w:proofErr w:type="spellEnd"/>
+      <w:proofErr w:type="gramEnd"/>
       <w:r>
         <w:rPr>
           <w:rFonts w:ascii="Consolas" w:eastAsia="Times New Roman" w:hAnsi="Consolas" w:cs="Times New Roman"/>
@@ -5542,6 +5986,8 @@
           <w14:ligatures w14:val="none"/>
         </w:rPr>
       </w:pPr>
+      <w:proofErr w:type="spellStart"/>
+      <w:proofErr w:type="gramStart"/>
       <w:r>
         <w:rPr>
           <w:rFonts w:ascii="Consolas" w:eastAsia="Times New Roman" w:hAnsi="Consolas" w:cs="Times New Roman"/>
@@ -5578,6 +6024,8 @@
         </w:rPr>
         <w:t>show</w:t>
       </w:r>
+      <w:proofErr w:type="spellEnd"/>
+      <w:proofErr w:type="gramEnd"/>
       <w:r>
         <w:rPr>
           <w:rFonts w:ascii="Consolas" w:eastAsia="Times New Roman" w:hAnsi="Consolas" w:cs="Times New Roman"/>
@@ -5612,6 +6060,7 @@
         <w:rPr>
           <w:b/>
           <w:bCs/>
+          <w:noProof/>
           <w:lang w:val="en-US"/>
         </w:rPr>
         <w:drawing>
@@ -5672,6 +6121,7 @@
         <w:rPr>
           <w:b/>
           <w:bCs/>
+          <w:noProof/>
           <w:lang w:val="en-US"/>
         </w:rPr>
         <w:lastRenderedPageBreak/>
@@ -5724,6 +6174,7 @@
         <w:rPr>
           <w:b/>
           <w:bCs/>
+          <w:noProof/>
           <w:lang w:val="en-US"/>
         </w:rPr>
         <w:drawing>
@@ -5815,8 +6266,22 @@
           <w14:ligatures w14:val="none"/>
         </w:rPr>
         <w:lastRenderedPageBreak/>
-        <w:t># Multivariate analysis: correlation heatmap and pairplot</w:t>
-      </w:r>
+        <w:t xml:space="preserve"># Multivariate analysis: correlation heatmap and </w:t>
+      </w:r>
+      <w:proofErr w:type="spellStart"/>
+      <w:r>
+        <w:rPr>
+          <w:rFonts w:ascii="Consolas" w:eastAsia="Times New Roman" w:hAnsi="Consolas" w:cs="Times New Roman"/>
+          <w:color w:val="6A9955"/>
+          <w:kern w:val="0"/>
+          <w:sz w:val="21"/>
+          <w:szCs w:val="21"/>
+          <w:lang w:eastAsia="en-IN"/>
+          <w14:ligatures w14:val="none"/>
+        </w:rPr>
+        <w:t>pairplot</w:t>
+      </w:r>
+      <w:proofErr w:type="spellEnd"/>
     </w:p>
     <w:p>
       <w:pPr>
@@ -5832,6 +6297,7 @@
           <w14:ligatures w14:val="none"/>
         </w:rPr>
       </w:pPr>
+      <w:proofErr w:type="spellStart"/>
       <w:r>
         <w:rPr>
           <w:rFonts w:ascii="Consolas" w:eastAsia="Times New Roman" w:hAnsi="Consolas" w:cs="Times New Roman"/>
@@ -5844,6 +6310,7 @@
         </w:rPr>
         <w:t>corr</w:t>
       </w:r>
+      <w:proofErr w:type="spellEnd"/>
       <w:r>
         <w:rPr>
           <w:rFonts w:ascii="Consolas" w:eastAsia="Times New Roman" w:hAnsi="Consolas" w:cs="Times New Roman"/>
@@ -5880,6 +6347,8 @@
         </w:rPr>
         <w:t xml:space="preserve"> </w:t>
       </w:r>
+      <w:proofErr w:type="spellStart"/>
+      <w:proofErr w:type="gramStart"/>
       <w:r>
         <w:rPr>
           <w:rFonts w:ascii="Consolas" w:eastAsia="Times New Roman" w:hAnsi="Consolas" w:cs="Times New Roman"/>
@@ -5916,6 +6385,8 @@
         </w:rPr>
         <w:t>corr</w:t>
       </w:r>
+      <w:proofErr w:type="spellEnd"/>
+      <w:proofErr w:type="gramEnd"/>
       <w:r>
         <w:rPr>
           <w:rFonts w:ascii="Consolas" w:eastAsia="Times New Roman" w:hAnsi="Consolas" w:cs="Times New Roman"/>
@@ -5928,6 +6399,7 @@
         </w:rPr>
         <w:t>(</w:t>
       </w:r>
+      <w:proofErr w:type="spellStart"/>
       <w:r>
         <w:rPr>
           <w:rFonts w:ascii="Consolas" w:eastAsia="Times New Roman" w:hAnsi="Consolas" w:cs="Times New Roman"/>
@@ -5940,6 +6412,7 @@
         </w:rPr>
         <w:t>numeric_only</w:t>
       </w:r>
+      <w:proofErr w:type="spellEnd"/>
       <w:r>
         <w:rPr>
           <w:rFonts w:ascii="Consolas" w:eastAsia="Times New Roman" w:hAnsi="Consolas" w:cs="Times New Roman"/>
@@ -5991,6 +6464,8 @@
           <w14:ligatures w14:val="none"/>
         </w:rPr>
       </w:pPr>
+      <w:proofErr w:type="spellStart"/>
+      <w:proofErr w:type="gramStart"/>
       <w:r>
         <w:rPr>
           <w:rFonts w:ascii="Consolas" w:eastAsia="Times New Roman" w:hAnsi="Consolas" w:cs="Times New Roman"/>
@@ -6027,6 +6502,8 @@
         </w:rPr>
         <w:t>figure</w:t>
       </w:r>
+      <w:proofErr w:type="spellEnd"/>
+      <w:proofErr w:type="gramEnd"/>
       <w:r>
         <w:rPr>
           <w:rFonts w:ascii="Consolas" w:eastAsia="Times New Roman" w:hAnsi="Consolas" w:cs="Times New Roman"/>
@@ -6039,6 +6516,7 @@
         </w:rPr>
         <w:t>(</w:t>
       </w:r>
+      <w:proofErr w:type="spellStart"/>
       <w:r>
         <w:rPr>
           <w:rFonts w:ascii="Consolas" w:eastAsia="Times New Roman" w:hAnsi="Consolas" w:cs="Times New Roman"/>
@@ -6051,6 +6529,8 @@
         </w:rPr>
         <w:t>figsize</w:t>
       </w:r>
+      <w:proofErr w:type="spellEnd"/>
+      <w:proofErr w:type="gramStart"/>
       <w:r>
         <w:rPr>
           <w:rFonts w:ascii="Consolas" w:eastAsia="Times New Roman" w:hAnsi="Consolas" w:cs="Times New Roman"/>
@@ -6075,6 +6555,7 @@
         </w:rPr>
         <w:t>(</w:t>
       </w:r>
+      <w:proofErr w:type="gramEnd"/>
       <w:r>
         <w:rPr>
           <w:rFonts w:ascii="Consolas" w:eastAsia="Times New Roman" w:hAnsi="Consolas" w:cs="Times New Roman"/>
@@ -6138,6 +6619,8 @@
           <w14:ligatures w14:val="none"/>
         </w:rPr>
       </w:pPr>
+      <w:proofErr w:type="spellStart"/>
+      <w:proofErr w:type="gramStart"/>
       <w:r>
         <w:rPr>
           <w:rFonts w:ascii="Consolas" w:eastAsia="Times New Roman" w:hAnsi="Consolas" w:cs="Times New Roman"/>
@@ -6174,6 +6657,8 @@
         </w:rPr>
         <w:t>heatmap</w:t>
       </w:r>
+      <w:proofErr w:type="spellEnd"/>
+      <w:proofErr w:type="gramEnd"/>
       <w:r>
         <w:rPr>
           <w:rFonts w:ascii="Consolas" w:eastAsia="Times New Roman" w:hAnsi="Consolas" w:cs="Times New Roman"/>
@@ -6186,6 +6671,7 @@
         </w:rPr>
         <w:t>(</w:t>
       </w:r>
+      <w:proofErr w:type="spellStart"/>
       <w:r>
         <w:rPr>
           <w:rFonts w:ascii="Consolas" w:eastAsia="Times New Roman" w:hAnsi="Consolas" w:cs="Times New Roman"/>
@@ -6198,6 +6684,7 @@
         </w:rPr>
         <w:t>corr</w:t>
       </w:r>
+      <w:proofErr w:type="spellEnd"/>
       <w:r>
         <w:rPr>
           <w:rFonts w:ascii="Consolas" w:eastAsia="Times New Roman" w:hAnsi="Consolas" w:cs="Times New Roman"/>
@@ -6210,6 +6697,7 @@
         </w:rPr>
         <w:t xml:space="preserve">, </w:t>
       </w:r>
+      <w:proofErr w:type="spellStart"/>
       <w:r>
         <w:rPr>
           <w:rFonts w:ascii="Consolas" w:eastAsia="Times New Roman" w:hAnsi="Consolas" w:cs="Times New Roman"/>
@@ -6222,6 +6710,7 @@
         </w:rPr>
         <w:t>annot</w:t>
       </w:r>
+      <w:proofErr w:type="spellEnd"/>
       <w:r>
         <w:rPr>
           <w:rFonts w:ascii="Consolas" w:eastAsia="Times New Roman" w:hAnsi="Consolas" w:cs="Times New Roman"/>
@@ -6258,6 +6747,7 @@
         </w:rPr>
         <w:t xml:space="preserve">, </w:t>
       </w:r>
+      <w:proofErr w:type="spellStart"/>
       <w:r>
         <w:rPr>
           <w:rFonts w:ascii="Consolas" w:eastAsia="Times New Roman" w:hAnsi="Consolas" w:cs="Times New Roman"/>
@@ -6270,6 +6760,7 @@
         </w:rPr>
         <w:t>cmap</w:t>
       </w:r>
+      <w:proofErr w:type="spellEnd"/>
       <w:r>
         <w:rPr>
           <w:rFonts w:ascii="Consolas" w:eastAsia="Times New Roman" w:hAnsi="Consolas" w:cs="Times New Roman"/>
@@ -6292,7 +6783,33 @@
           <w:lang w:eastAsia="en-IN"/>
           <w14:ligatures w14:val="none"/>
         </w:rPr>
-        <w:t>'coolwarm'</w:t>
+        <w:t>'</w:t>
+      </w:r>
+      <w:proofErr w:type="spellStart"/>
+      <w:r>
+        <w:rPr>
+          <w:rFonts w:ascii="Consolas" w:eastAsia="Times New Roman" w:hAnsi="Consolas" w:cs="Times New Roman"/>
+          <w:color w:val="CE9178"/>
+          <w:kern w:val="0"/>
+          <w:sz w:val="21"/>
+          <w:szCs w:val="21"/>
+          <w:lang w:eastAsia="en-IN"/>
+          <w14:ligatures w14:val="none"/>
+        </w:rPr>
+        <w:t>coolwarm</w:t>
+      </w:r>
+      <w:proofErr w:type="spellEnd"/>
+      <w:r>
+        <w:rPr>
+          <w:rFonts w:ascii="Consolas" w:eastAsia="Times New Roman" w:hAnsi="Consolas" w:cs="Times New Roman"/>
+          <w:color w:val="CE9178"/>
+          <w:kern w:val="0"/>
+          <w:sz w:val="21"/>
+          <w:szCs w:val="21"/>
+          <w:lang w:eastAsia="en-IN"/>
+          <w14:ligatures w14:val="none"/>
+        </w:rPr>
+        <w:t>'</w:t>
       </w:r>
       <w:r>
         <w:rPr>
@@ -6321,6 +6838,8 @@
           <w14:ligatures w14:val="none"/>
         </w:rPr>
       </w:pPr>
+      <w:proofErr w:type="spellStart"/>
+      <w:proofErr w:type="gramStart"/>
       <w:r>
         <w:rPr>
           <w:rFonts w:ascii="Consolas" w:eastAsia="Times New Roman" w:hAnsi="Consolas" w:cs="Times New Roman"/>
@@ -6357,6 +6876,8 @@
         </w:rPr>
         <w:t>title</w:t>
       </w:r>
+      <w:proofErr w:type="spellEnd"/>
+      <w:proofErr w:type="gramEnd"/>
       <w:r>
         <w:rPr>
           <w:rFonts w:ascii="Consolas" w:eastAsia="Times New Roman" w:hAnsi="Consolas" w:cs="Times New Roman"/>
@@ -6408,6 +6929,8 @@
           <w14:ligatures w14:val="none"/>
         </w:rPr>
       </w:pPr>
+      <w:proofErr w:type="spellStart"/>
+      <w:proofErr w:type="gramStart"/>
       <w:r>
         <w:rPr>
           <w:rFonts w:ascii="Consolas" w:eastAsia="Times New Roman" w:hAnsi="Consolas" w:cs="Times New Roman"/>
@@ -6444,6 +6967,8 @@
         </w:rPr>
         <w:t>show</w:t>
       </w:r>
+      <w:proofErr w:type="spellEnd"/>
+      <w:proofErr w:type="gramEnd"/>
       <w:r>
         <w:rPr>
           <w:rFonts w:ascii="Consolas" w:eastAsia="Times New Roman" w:hAnsi="Consolas" w:cs="Times New Roman"/>
@@ -6471,6 +6996,8 @@
           <w14:ligatures w14:val="none"/>
         </w:rPr>
       </w:pPr>
+      <w:proofErr w:type="spellStart"/>
+      <w:proofErr w:type="gramStart"/>
       <w:r>
         <w:rPr>
           <w:rFonts w:ascii="Consolas" w:eastAsia="Times New Roman" w:hAnsi="Consolas" w:cs="Times New Roman"/>
@@ -6507,6 +7034,8 @@
         </w:rPr>
         <w:t>pairplot</w:t>
       </w:r>
+      <w:proofErr w:type="spellEnd"/>
+      <w:proofErr w:type="gramEnd"/>
       <w:r>
         <w:rPr>
           <w:rFonts w:ascii="Consolas" w:eastAsia="Times New Roman" w:hAnsi="Consolas" w:cs="Times New Roman"/>
@@ -6519,6 +7048,8 @@
         </w:rPr>
         <w:t>(</w:t>
       </w:r>
+      <w:proofErr w:type="spellStart"/>
+      <w:proofErr w:type="gramStart"/>
       <w:r>
         <w:rPr>
           <w:rFonts w:ascii="Consolas" w:eastAsia="Times New Roman" w:hAnsi="Consolas" w:cs="Times New Roman"/>
@@ -6553,8 +7084,22 @@
           <w:lang w:eastAsia="en-IN"/>
           <w14:ligatures w14:val="none"/>
         </w:rPr>
-        <w:t>select_dtypes</w:t>
-      </w:r>
+        <w:t>select</w:t>
+      </w:r>
+      <w:proofErr w:type="gramEnd"/>
+      <w:r>
+        <w:rPr>
+          <w:rFonts w:ascii="Consolas" w:eastAsia="Times New Roman" w:hAnsi="Consolas" w:cs="Times New Roman"/>
+          <w:color w:val="DCDCAA"/>
+          <w:kern w:val="0"/>
+          <w:sz w:val="21"/>
+          <w:szCs w:val="21"/>
+          <w:lang w:eastAsia="en-IN"/>
+          <w14:ligatures w14:val="none"/>
+        </w:rPr>
+        <w:t>_dtypes</w:t>
+      </w:r>
+      <w:proofErr w:type="spellEnd"/>
       <w:r>
         <w:rPr>
           <w:rFonts w:ascii="Consolas" w:eastAsia="Times New Roman" w:hAnsi="Consolas" w:cs="Times New Roman"/>
@@ -6603,6 +7148,8 @@
         </w:rPr>
         <w:t>[</w:t>
       </w:r>
+      <w:proofErr w:type="spellStart"/>
+      <w:proofErr w:type="gramStart"/>
       <w:r>
         <w:rPr>
           <w:rFonts w:ascii="Consolas" w:eastAsia="Times New Roman" w:hAnsi="Consolas" w:cs="Times New Roman"/>
@@ -6639,6 +7186,8 @@
         </w:rPr>
         <w:t>number</w:t>
       </w:r>
+      <w:proofErr w:type="spellEnd"/>
+      <w:proofErr w:type="gramEnd"/>
       <w:r>
         <w:rPr>
           <w:rFonts w:ascii="Consolas" w:eastAsia="Times New Roman" w:hAnsi="Consolas" w:cs="Times New Roman"/>
@@ -6666,6 +7215,8 @@
           <w14:ligatures w14:val="none"/>
         </w:rPr>
       </w:pPr>
+      <w:proofErr w:type="spellStart"/>
+      <w:proofErr w:type="gramStart"/>
       <w:r>
         <w:rPr>
           <w:rFonts w:ascii="Consolas" w:eastAsia="Times New Roman" w:hAnsi="Consolas" w:cs="Times New Roman"/>
@@ -6702,6 +7253,8 @@
         </w:rPr>
         <w:t>show</w:t>
       </w:r>
+      <w:proofErr w:type="spellEnd"/>
+      <w:proofErr w:type="gramEnd"/>
       <w:r>
         <w:rPr>
           <w:rFonts w:ascii="Consolas" w:eastAsia="Times New Roman" w:hAnsi="Consolas" w:cs="Times New Roman"/>
@@ -6736,6 +7289,7 @@
         <w:rPr>
           <w:b/>
           <w:bCs/>
+          <w:noProof/>
           <w:lang w:val="en-US"/>
         </w:rPr>
         <w:drawing>
@@ -6796,6 +7350,7 @@
         <w:rPr>
           <w:b/>
           <w:bCs/>
+          <w:noProof/>
           <w:lang w:val="en-US"/>
         </w:rPr>
         <w:lastRenderedPageBreak/>
@@ -7250,6 +7805,7 @@
   <w:style w:type="character" w:default="1" w:styleId="DefaultParagraphFont">
     <w:name w:val="Default Paragraph Font"/>
     <w:uiPriority w:val="1"/>
+    <w:semiHidden/>
     <w:unhideWhenUsed/>
   </w:style>
   <w:style w:type="table" w:default="1" w:styleId="TableNormal">

</xml_diff>